<commit_message>
Updated Document of Git and Github in Day_01
</commit_message>
<xml_diff>
--- a/Day_01/Git and Github Document.docx
+++ b/Day_01/Git and Github Document.docx
@@ -357,6 +357,109 @@
           <w:szCs w:val="32"/>
         </w:rPr>
         <w:t>git restore --staged [filename] – To remove a file from staging area</w:t>
+      </w:r>
+    </w:p>
+    <w:p>
+      <w:pPr>
+        <w:rPr>
+          <w:b/>
+          <w:bCs/>
+          <w:sz w:val="32"/>
+          <w:szCs w:val="32"/>
+        </w:rPr>
+      </w:pPr>
+      <w:r>
+        <w:rPr>
+          <w:b/>
+          <w:bCs/>
+          <w:sz w:val="32"/>
+          <w:szCs w:val="32"/>
+        </w:rPr>
+        <w:t>git log – To see the history of commits or project changes</w:t>
+      </w:r>
+    </w:p>
+    <w:p>
+      <w:pPr>
+        <w:rPr>
+          <w:b/>
+          <w:bCs/>
+          <w:sz w:val="32"/>
+          <w:szCs w:val="32"/>
+        </w:rPr>
+      </w:pPr>
+      <w:r>
+        <w:rPr>
+          <w:b/>
+          <w:bCs/>
+          <w:sz w:val="32"/>
+          <w:szCs w:val="32"/>
+        </w:rPr>
+        <w:t>rm -rf [filename] – To delete a file from directory</w:t>
+      </w:r>
+    </w:p>
+    <w:p>
+      <w:pPr>
+        <w:rPr>
+          <w:b/>
+          <w:bCs/>
+          <w:sz w:val="32"/>
+          <w:szCs w:val="32"/>
+        </w:rPr>
+      </w:pPr>
+    </w:p>
+    <w:p>
+      <w:pPr>
+        <w:rPr>
+          <w:b/>
+          <w:bCs/>
+          <w:sz w:val="32"/>
+          <w:szCs w:val="32"/>
+        </w:rPr>
+      </w:pPr>
+    </w:p>
+    <w:p>
+      <w:pPr>
+        <w:rPr>
+          <w:b/>
+          <w:bCs/>
+          <w:sz w:val="32"/>
+          <w:szCs w:val="32"/>
+        </w:rPr>
+      </w:pPr>
+    </w:p>
+    <w:p>
+      <w:pPr>
+        <w:rPr>
+          <w:b/>
+          <w:bCs/>
+          <w:sz w:val="32"/>
+          <w:szCs w:val="32"/>
+        </w:rPr>
+      </w:pPr>
+      <w:r>
+        <w:rPr>
+          <w:b/>
+          <w:bCs/>
+          <w:sz w:val="32"/>
+          <w:szCs w:val="32"/>
+        </w:rPr>
+        <w:lastRenderedPageBreak/>
+        <w:t>HOW TO RECOVER THE DELETED FILE or GO BACK TO THE PREVIOUS COMMIT:</w:t>
+      </w:r>
+    </w:p>
+    <w:p>
+      <w:pPr>
+        <w:rPr>
+          <w:sz w:val="32"/>
+          <w:szCs w:val="32"/>
+        </w:rPr>
+      </w:pPr>
+      <w:r>
+        <w:rPr>
+          <w:sz w:val="32"/>
+          <w:szCs w:val="32"/>
+        </w:rPr>
+        <w:t>Copy the hash code of commit from “git log”</w:t>
       </w:r>
     </w:p>
     <w:p>

</xml_diff>

<commit_message>
Updated document of git and github
</commit_message>
<xml_diff>
--- a/Day_01/Git and Github Document.docx
+++ b/Day_01/Git and Github Document.docx
@@ -221,27 +221,7 @@
           <w:sz w:val="32"/>
           <w:szCs w:val="32"/>
         </w:rPr>
-        <w:t>ls -</w:t>
-      </w:r>
-      <w:proofErr w:type="gramStart"/>
-      <w:r>
-        <w:rPr>
-          <w:b/>
-          <w:bCs/>
-          <w:sz w:val="32"/>
-          <w:szCs w:val="32"/>
-        </w:rPr>
-        <w:t>all  –</w:t>
-      </w:r>
-      <w:proofErr w:type="gramEnd"/>
-      <w:r>
-        <w:rPr>
-          <w:b/>
-          <w:bCs/>
-          <w:sz w:val="32"/>
-          <w:szCs w:val="32"/>
-        </w:rPr>
-        <w:t xml:space="preserve"> List out all the directories and files in a disk hidden or unhidden</w:t>
+        <w:t>ls -all  – List out all the directories and files in a disk hidden or unhidden</w:t>
       </w:r>
     </w:p>
     <w:p>
@@ -298,27 +278,7 @@
           <w:sz w:val="32"/>
           <w:szCs w:val="32"/>
         </w:rPr>
-        <w:t xml:space="preserve">git add [filename] </w:t>
-      </w:r>
-      <w:proofErr w:type="gramStart"/>
-      <w:r>
-        <w:rPr>
-          <w:b/>
-          <w:bCs/>
-          <w:sz w:val="32"/>
-          <w:szCs w:val="32"/>
-        </w:rPr>
-        <w:t>/ .</w:t>
-      </w:r>
-      <w:proofErr w:type="gramEnd"/>
-      <w:r>
-        <w:rPr>
-          <w:b/>
-          <w:bCs/>
-          <w:sz w:val="32"/>
-          <w:szCs w:val="32"/>
-        </w:rPr>
-        <w:t xml:space="preserve"> – Add File or all the files in the staging area</w:t>
+        <w:t>git add [filename] / . – Add File or all the files in the staging area</w:t>
       </w:r>
     </w:p>
     <w:p>
@@ -406,80 +366,83 @@
           <w:szCs w:val="32"/>
         </w:rPr>
       </w:pPr>
-    </w:p>
-    <w:p>
-      <w:pPr>
-        <w:rPr>
-          <w:b/>
-          <w:bCs/>
-          <w:sz w:val="32"/>
-          <w:szCs w:val="32"/>
-        </w:rPr>
-      </w:pPr>
-    </w:p>
-    <w:p>
-      <w:pPr>
-        <w:rPr>
-          <w:b/>
-          <w:bCs/>
-          <w:sz w:val="32"/>
-          <w:szCs w:val="32"/>
-        </w:rPr>
-      </w:pPr>
-    </w:p>
-    <w:p>
-      <w:pPr>
-        <w:rPr>
-          <w:b/>
-          <w:bCs/>
-          <w:sz w:val="32"/>
-          <w:szCs w:val="32"/>
-        </w:rPr>
-      </w:pPr>
-      <w:r>
-        <w:rPr>
-          <w:b/>
-          <w:bCs/>
-          <w:sz w:val="32"/>
-          <w:szCs w:val="32"/>
-        </w:rPr>
-        <w:lastRenderedPageBreak/>
-        <w:t>HOW TO RECOVER THE DELETED FILE or GO BACK TO THE PREVIOUS COMMIT:</w:t>
-      </w:r>
-    </w:p>
-    <w:p>
-      <w:pPr>
-        <w:rPr>
-          <w:sz w:val="32"/>
-          <w:szCs w:val="32"/>
-        </w:rPr>
-      </w:pPr>
-      <w:r>
-        <w:rPr>
-          <w:sz w:val="32"/>
-          <w:szCs w:val="32"/>
-        </w:rPr>
-        <w:t>Copy the hash code of commit from “git log”</w:t>
-      </w:r>
-    </w:p>
-    <w:p>
-      <w:pPr>
-        <w:rPr>
-          <w:b/>
-          <w:bCs/>
-          <w:sz w:val="32"/>
-          <w:szCs w:val="32"/>
-        </w:rPr>
-      </w:pPr>
-      <w:r>
-        <w:rPr>
-          <w:b/>
-          <w:bCs/>
-          <w:sz w:val="32"/>
-          <w:szCs w:val="32"/>
-        </w:rPr>
-        <w:t xml:space="preserve"> </w:t>
-      </w:r>
+      <w:r>
+        <w:rPr>
+          <w:b/>
+          <w:bCs/>
+          <w:sz w:val="32"/>
+          <w:szCs w:val="32"/>
+        </w:rPr>
+        <w:t>git stash – Move the project to the last commit that you’ve made</w:t>
+      </w:r>
+    </w:p>
+    <w:p>
+      <w:pPr>
+        <w:rPr>
+          <w:b/>
+          <w:bCs/>
+          <w:sz w:val="32"/>
+          <w:szCs w:val="32"/>
+        </w:rPr>
+      </w:pPr>
+      <w:r>
+        <w:rPr>
+          <w:b/>
+          <w:bCs/>
+          <w:sz w:val="32"/>
+          <w:szCs w:val="32"/>
+        </w:rPr>
+        <w:t>git stash pop – Move all the previous files after deletion in front of you</w:t>
+      </w:r>
+    </w:p>
+    <w:p>
+      <w:pPr>
+        <w:rPr>
+          <w:b/>
+          <w:bCs/>
+          <w:sz w:val="32"/>
+          <w:szCs w:val="32"/>
+        </w:rPr>
+      </w:pPr>
+      <w:r>
+        <w:rPr>
+          <w:b/>
+          <w:bCs/>
+          <w:sz w:val="32"/>
+          <w:szCs w:val="32"/>
+        </w:rPr>
+        <w:t xml:space="preserve">git stash clear – Clear the stash files </w:t>
+      </w:r>
+    </w:p>
+    <w:p>
+      <w:pPr>
+        <w:rPr>
+          <w:b/>
+          <w:bCs/>
+          <w:sz w:val="32"/>
+          <w:szCs w:val="32"/>
+        </w:rPr>
+      </w:pPr>
+    </w:p>
+    <w:p>
+      <w:pPr>
+        <w:rPr>
+          <w:b/>
+          <w:bCs/>
+          <w:sz w:val="32"/>
+          <w:szCs w:val="32"/>
+        </w:rPr>
+      </w:pPr>
+    </w:p>
+    <w:p>
+      <w:pPr>
+        <w:rPr>
+          <w:b/>
+          <w:bCs/>
+          <w:sz w:val="32"/>
+          <w:szCs w:val="32"/>
+        </w:rPr>
+      </w:pPr>
     </w:p>
     <w:sectPr>
       <w:pgSz w:w="12240" w:h="15840"/>

</xml_diff>

<commit_message>
Updated Git and github document
</commit_message>
<xml_diff>
--- a/Day_01/Git and Github Document.docx
+++ b/Day_01/Git and Github Document.docx
@@ -412,6 +412,242 @@
           <w:szCs w:val="32"/>
         </w:rPr>
         <w:t xml:space="preserve">git stash clear – Clear the stash files </w:t>
+      </w:r>
+    </w:p>
+    <w:p>
+      <w:pPr>
+        <w:rPr>
+          <w:b/>
+          <w:bCs/>
+          <w:sz w:val="32"/>
+          <w:szCs w:val="32"/>
+        </w:rPr>
+      </w:pPr>
+      <w:r>
+        <w:rPr>
+          <w:b/>
+          <w:bCs/>
+          <w:sz w:val="32"/>
+          <w:szCs w:val="32"/>
+        </w:rPr>
+        <w:lastRenderedPageBreak/>
+        <w:t>git remote add origin “</w:t>
+      </w:r>
+      <w:proofErr w:type="spellStart"/>
+      <w:r>
+        <w:rPr>
+          <w:b/>
+          <w:bCs/>
+          <w:sz w:val="32"/>
+          <w:szCs w:val="32"/>
+        </w:rPr>
+        <w:t>url</w:t>
+      </w:r>
+      <w:proofErr w:type="spellEnd"/>
+      <w:r>
+        <w:rPr>
+          <w:b/>
+          <w:bCs/>
+          <w:sz w:val="32"/>
+          <w:szCs w:val="32"/>
+        </w:rPr>
+        <w:t xml:space="preserve"> of repo” – Adding a </w:t>
+      </w:r>
+      <w:proofErr w:type="spellStart"/>
+      <w:r>
+        <w:rPr>
+          <w:b/>
+          <w:bCs/>
+          <w:sz w:val="32"/>
+          <w:szCs w:val="32"/>
+        </w:rPr>
+        <w:t>url</w:t>
+      </w:r>
+      <w:proofErr w:type="spellEnd"/>
+      <w:r>
+        <w:rPr>
+          <w:b/>
+          <w:bCs/>
+          <w:sz w:val="32"/>
+          <w:szCs w:val="32"/>
+        </w:rPr>
+        <w:t xml:space="preserve"> named origin on our folder</w:t>
+      </w:r>
+    </w:p>
+    <w:p>
+      <w:pPr>
+        <w:rPr>
+          <w:b/>
+          <w:bCs/>
+          <w:sz w:val="32"/>
+          <w:szCs w:val="32"/>
+        </w:rPr>
+      </w:pPr>
+      <w:r>
+        <w:rPr>
+          <w:b/>
+          <w:bCs/>
+          <w:sz w:val="32"/>
+          <w:szCs w:val="32"/>
+        </w:rPr>
+        <w:t xml:space="preserve">git remote -v – List out </w:t>
+      </w:r>
+      <w:proofErr w:type="spellStart"/>
+      <w:r>
+        <w:rPr>
+          <w:b/>
+          <w:bCs/>
+          <w:sz w:val="32"/>
+          <w:szCs w:val="32"/>
+        </w:rPr>
+        <w:t>url</w:t>
+      </w:r>
+      <w:proofErr w:type="spellEnd"/>
+      <w:r>
+        <w:rPr>
+          <w:b/>
+          <w:bCs/>
+          <w:sz w:val="32"/>
+          <w:szCs w:val="32"/>
+        </w:rPr>
+        <w:t xml:space="preserve"> of the remote repositories </w:t>
+      </w:r>
+    </w:p>
+    <w:p>
+      <w:pPr>
+        <w:rPr>
+          <w:b/>
+          <w:bCs/>
+          <w:sz w:val="32"/>
+          <w:szCs w:val="32"/>
+        </w:rPr>
+      </w:pPr>
+      <w:r>
+        <w:rPr>
+          <w:b/>
+          <w:bCs/>
+          <w:sz w:val="32"/>
+          <w:szCs w:val="32"/>
+        </w:rPr>
+        <w:t>git push [</w:t>
+      </w:r>
+      <w:proofErr w:type="spellStart"/>
+      <w:r>
+        <w:rPr>
+          <w:b/>
+          <w:bCs/>
+          <w:sz w:val="32"/>
+          <w:szCs w:val="32"/>
+        </w:rPr>
+        <w:t>urlName</w:t>
+      </w:r>
+      <w:proofErr w:type="spellEnd"/>
+      <w:r>
+        <w:rPr>
+          <w:b/>
+          <w:bCs/>
+          <w:sz w:val="32"/>
+          <w:szCs w:val="32"/>
+        </w:rPr>
+        <w:t>] [</w:t>
+      </w:r>
+      <w:proofErr w:type="spellStart"/>
+      <w:r>
+        <w:rPr>
+          <w:b/>
+          <w:bCs/>
+          <w:sz w:val="32"/>
+          <w:szCs w:val="32"/>
+        </w:rPr>
+        <w:t>branchName</w:t>
+      </w:r>
+      <w:proofErr w:type="spellEnd"/>
+      <w:r>
+        <w:rPr>
+          <w:b/>
+          <w:bCs/>
+          <w:sz w:val="32"/>
+          <w:szCs w:val="32"/>
+        </w:rPr>
+        <w:t xml:space="preserve">] – Push the commits to a repo with selected branch name and </w:t>
+      </w:r>
+      <w:proofErr w:type="spellStart"/>
+      <w:r>
+        <w:rPr>
+          <w:b/>
+          <w:bCs/>
+          <w:sz w:val="32"/>
+          <w:szCs w:val="32"/>
+        </w:rPr>
+        <w:t>url</w:t>
+      </w:r>
+      <w:proofErr w:type="spellEnd"/>
+      <w:r>
+        <w:rPr>
+          <w:b/>
+          <w:bCs/>
+          <w:sz w:val="32"/>
+          <w:szCs w:val="32"/>
+        </w:rPr>
+        <w:t xml:space="preserve"> name</w:t>
+      </w:r>
+    </w:p>
+    <w:p>
+      <w:pPr>
+        <w:rPr>
+          <w:b/>
+          <w:bCs/>
+          <w:sz w:val="32"/>
+          <w:szCs w:val="32"/>
+        </w:rPr>
+      </w:pPr>
+      <w:r>
+        <w:rPr>
+          <w:b/>
+          <w:bCs/>
+          <w:sz w:val="32"/>
+          <w:szCs w:val="32"/>
+        </w:rPr>
+        <w:t xml:space="preserve">git branch – List out all the branches in current </w:t>
+      </w:r>
+      <w:proofErr w:type="spellStart"/>
+      <w:r>
+        <w:rPr>
+          <w:b/>
+          <w:bCs/>
+          <w:sz w:val="32"/>
+          <w:szCs w:val="32"/>
+        </w:rPr>
+        <w:t>git</w:t>
+      </w:r>
+      <w:proofErr w:type="spellEnd"/>
+      <w:r>
+        <w:rPr>
+          <w:b/>
+          <w:bCs/>
+          <w:sz w:val="32"/>
+          <w:szCs w:val="32"/>
+        </w:rPr>
+        <w:t xml:space="preserve"> repo</w:t>
+      </w:r>
+    </w:p>
+    <w:p>
+      <w:pPr>
+        <w:rPr>
+          <w:b/>
+          <w:bCs/>
+          <w:sz w:val="32"/>
+          <w:szCs w:val="32"/>
+        </w:rPr>
+      </w:pPr>
+      <w:r>
+        <w:rPr>
+          <w:b/>
+          <w:bCs/>
+          <w:sz w:val="32"/>
+          <w:szCs w:val="32"/>
+        </w:rPr>
+        <w:t>git branch [branch Name] – Create a new branch [branch Name]</w:t>
       </w:r>
     </w:p>
     <w:p>

</xml_diff>